<commit_message>
modificaciones de tiempos y memorias – Lab 7
</commit_message>
<xml_diff>
--- a/Docs/Observaciones-Lab 7.docx
+++ b/Docs/Observaciones-Lab 7.docx
@@ -4,7 +4,7 @@
   <w:body>
     <w:p>
       <w:pPr>
-        <w:pStyle w:val="Title"/>
+        <w:pStyle w:val="Ttulo"/>
         <w:jc w:val="center"/>
         <w:rPr>
           <w:b/>
@@ -44,17 +44,8 @@
           <w:noProof w:val="0"/>
           <w:lang w:val="es-CO"/>
         </w:rPr>
-        <w:t xml:space="preserve">1 Cod </w:t>
-      </w:r>
-      <w:proofErr w:type="spellStart"/>
-      <w:r>
-        <w:rPr>
-          <w:noProof w:val="0"/>
-          <w:lang w:val="es-CO"/>
-        </w:rPr>
-        <w:t>XXXX</w:t>
-      </w:r>
-      <w:proofErr w:type="spellEnd"/>
+        <w:t>1 Cod XXXX</w:t>
+      </w:r>
     </w:p>
     <w:p>
       <w:pPr>
@@ -70,17 +61,8 @@
           <w:noProof w:val="0"/>
           <w:lang w:val="es-CO"/>
         </w:rPr>
-        <w:t xml:space="preserve">Estudiante 2 Cod </w:t>
-      </w:r>
-      <w:proofErr w:type="spellStart"/>
-      <w:r>
-        <w:rPr>
-          <w:noProof w:val="0"/>
-          <w:lang w:val="es-CO"/>
-        </w:rPr>
-        <w:t>XXXX</w:t>
-      </w:r>
-      <w:proofErr w:type="spellEnd"/>
+        <w:t>Estudiante 2 Cod XXXX</w:t>
+      </w:r>
     </w:p>
     <w:p>
       <w:pPr>
@@ -110,17 +92,8 @@
           <w:noProof w:val="0"/>
           <w:lang w:val="es-CO"/>
         </w:rPr>
-        <w:t xml:space="preserve"> Cod </w:t>
-      </w:r>
-      <w:proofErr w:type="spellStart"/>
-      <w:r>
-        <w:rPr>
-          <w:noProof w:val="0"/>
-          <w:lang w:val="es-CO"/>
-        </w:rPr>
-        <w:t>XXXX</w:t>
-      </w:r>
-      <w:proofErr w:type="spellEnd"/>
+        <w:t xml:space="preserve"> Cod XXXX</w:t>
+      </w:r>
     </w:p>
     <w:p>
       <w:pPr>
@@ -134,7 +107,7 @@
     </w:p>
     <w:tbl>
       <w:tblPr>
-        <w:tblStyle w:val="GridTable2"/>
+        <w:tblStyle w:val="Tabladecuadrcula2"/>
         <w:tblW w:w="5000" w:type="pct"/>
         <w:jc w:val="center"/>
         <w:tblLook w:val="04A0" w:firstRow="1" w:lastRow="0" w:firstColumn="1" w:lastColumn="0" w:noHBand="0" w:noVBand="1"/>
@@ -467,7 +440,7 @@
     </w:tbl>
     <w:p>
       <w:pPr>
-        <w:pStyle w:val="Caption"/>
+        <w:pStyle w:val="Descripcin"/>
         <w:jc w:val="center"/>
         <w:rPr>
           <w:lang w:val="es-CO"/>
@@ -521,7 +494,7 @@
     </w:p>
     <w:p>
       <w:pPr>
-        <w:pStyle w:val="Heading1"/>
+        <w:pStyle w:val="Ttulo1"/>
         <w:rPr>
           <w:b/>
           <w:bCs/>
@@ -541,7 +514,7 @@
     </w:p>
     <w:p>
       <w:pPr>
-        <w:pStyle w:val="Heading2"/>
+        <w:pStyle w:val="Ttulo2"/>
         <w:rPr>
           <w:b/>
           <w:bCs/>
@@ -1087,7 +1060,7 @@
     </w:tbl>
     <w:p>
       <w:pPr>
-        <w:pStyle w:val="Caption"/>
+        <w:pStyle w:val="Descripcin"/>
         <w:jc w:val="center"/>
         <w:rPr>
           <w:lang w:val="es-CO"/>
@@ -1691,7 +1664,7 @@
     </w:tbl>
     <w:p>
       <w:pPr>
-        <w:pStyle w:val="Caption"/>
+        <w:pStyle w:val="Descripcin"/>
         <w:jc w:val="center"/>
         <w:rPr>
           <w:lang w:val="es-CO"/>
@@ -1769,7 +1742,7 @@
     </w:p>
     <w:p>
       <w:pPr>
-        <w:pStyle w:val="Heading2"/>
+        <w:pStyle w:val="Ttulo2"/>
         <w:rPr>
           <w:b/>
           <w:bCs/>
@@ -1842,7 +1815,7 @@
     </w:p>
     <w:p>
       <w:pPr>
-        <w:pStyle w:val="ListParagraph"/>
+        <w:pStyle w:val="Prrafodelista"/>
         <w:numPr>
           <w:ilvl w:val="0"/>
           <w:numId w:val="10"/>
@@ -1893,7 +1866,7 @@
     </w:p>
     <w:p>
       <w:pPr>
-        <w:pStyle w:val="Heading1"/>
+        <w:pStyle w:val="Ttulo1"/>
         <w:rPr>
           <w:b/>
           <w:bCs/>
@@ -1914,7 +1887,7 @@
     </w:p>
     <w:p>
       <w:pPr>
-        <w:pStyle w:val="Heading2"/>
+        <w:pStyle w:val="Ttulo2"/>
         <w:rPr>
           <w:b/>
           <w:bCs/>
@@ -2460,7 +2433,7 @@
     </w:tbl>
     <w:p>
       <w:pPr>
-        <w:pStyle w:val="Caption"/>
+        <w:pStyle w:val="Descripcin"/>
         <w:jc w:val="center"/>
         <w:rPr>
           <w:lang w:val="es-CO"/>
@@ -3074,7 +3047,7 @@
     </w:tbl>
     <w:p>
       <w:pPr>
-        <w:pStyle w:val="Caption"/>
+        <w:pStyle w:val="Descripcin"/>
         <w:jc w:val="center"/>
         <w:rPr>
           <w:lang w:val="es-CO"/>
@@ -3162,7 +3135,7 @@
     </w:p>
     <w:p>
       <w:pPr>
-        <w:pStyle w:val="Heading2"/>
+        <w:pStyle w:val="Ttulo2"/>
         <w:rPr>
           <w:b/>
           <w:bCs/>
@@ -3247,7 +3220,7 @@
     </w:p>
     <w:p>
       <w:pPr>
-        <w:pStyle w:val="ListParagraph"/>
+        <w:pStyle w:val="Prrafodelista"/>
         <w:numPr>
           <w:ilvl w:val="0"/>
           <w:numId w:val="9"/>
@@ -3294,7 +3267,7 @@
     </w:p>
     <w:p>
       <w:pPr>
-        <w:pStyle w:val="Heading1"/>
+        <w:pStyle w:val="Ttulo1"/>
         <w:rPr>
           <w:b/>
           <w:bCs/>
@@ -3324,7 +3297,7 @@
     </w:p>
     <w:p>
       <w:pPr>
-        <w:pStyle w:val="Heading2"/>
+        <w:pStyle w:val="Ttulo2"/>
         <w:rPr>
           <w:b/>
           <w:bCs/>
@@ -3870,7 +3843,7 @@
     </w:tbl>
     <w:p>
       <w:pPr>
-        <w:pStyle w:val="Caption"/>
+        <w:pStyle w:val="Descripcin"/>
         <w:jc w:val="center"/>
         <w:rPr>
           <w:lang w:val="es-CO"/>
@@ -4484,7 +4457,7 @@
     </w:tbl>
     <w:p>
       <w:pPr>
-        <w:pStyle w:val="Caption"/>
+        <w:pStyle w:val="Descripcin"/>
         <w:jc w:val="center"/>
         <w:rPr>
           <w:lang w:val="es-CO"/>
@@ -4572,7 +4545,7 @@
     </w:p>
     <w:p>
       <w:pPr>
-        <w:pStyle w:val="Heading2"/>
+        <w:pStyle w:val="Ttulo2"/>
         <w:rPr>
           <w:b/>
           <w:bCs/>
@@ -4657,7 +4630,7 @@
     </w:p>
     <w:p>
       <w:pPr>
-        <w:pStyle w:val="ListParagraph"/>
+        <w:pStyle w:val="Prrafodelista"/>
         <w:numPr>
           <w:ilvl w:val="0"/>
           <w:numId w:val="9"/>
@@ -4704,7 +4677,7 @@
     </w:p>
     <w:p>
       <w:pPr>
-        <w:pStyle w:val="Heading1"/>
+        <w:pStyle w:val="Ttulo1"/>
         <w:rPr>
           <w:b/>
           <w:bCs/>
@@ -4725,7 +4698,7 @@
     </w:p>
     <w:p>
       <w:pPr>
-        <w:pStyle w:val="ListParagraph"/>
+        <w:pStyle w:val="Prrafodelista"/>
         <w:numPr>
           <w:ilvl w:val="0"/>
           <w:numId w:val="13"/>
@@ -4735,87 +4708,47 @@
           <w:lang w:val="es-419"/>
         </w:rPr>
       </w:pPr>
-      <w:proofErr w:type="gramStart"/>
       <w:r>
         <w:rPr>
           <w:lang w:val="es-419"/>
         </w:rPr>
         <w:t xml:space="preserve">¿Por qué en la función </w:t>
       </w:r>
-      <w:proofErr w:type="spellStart"/>
       <w:r>
         <w:rPr>
           <w:b/>
           <w:bCs/>
           <w:lang w:val="es-419"/>
         </w:rPr>
-        <w:t>getTime</w:t>
-      </w:r>
-      <w:proofErr w:type="spellEnd"/>
+        <w:t>getTime()</w:t>
+      </w:r>
+      <w:r>
+        <w:rPr>
+          <w:lang w:val="es-419"/>
+        </w:rPr>
+        <w:t xml:space="preserve"> se utiliza </w:t>
+      </w:r>
       <w:r>
         <w:rPr>
           <w:b/>
           <w:bCs/>
           <w:lang w:val="es-419"/>
         </w:rPr>
-        <w:t>()</w:t>
+        <w:t>time.perf_counter()</w:t>
       </w:r>
       <w:r>
         <w:rPr>
           <w:lang w:val="es-419"/>
         </w:rPr>
-        <w:t xml:space="preserve"> se utiliza </w:t>
-      </w:r>
-      <w:proofErr w:type="spellStart"/>
+        <w:t xml:space="preserve"> en vez de otras funciones como </w:t>
+      </w:r>
       <w:r>
         <w:rPr>
           <w:b/>
           <w:bCs/>
           <w:lang w:val="es-419"/>
         </w:rPr>
-        <w:t>time.</w:t>
-      </w:r>
-      <w:proofErr w:type="gramEnd"/>
-      <w:r>
-        <w:rPr>
-          <w:b/>
-          <w:bCs/>
-          <w:lang w:val="es-419"/>
-        </w:rPr>
-        <w:t>perf_counter</w:t>
-      </w:r>
-      <w:proofErr w:type="spellEnd"/>
-      <w:r>
-        <w:rPr>
-          <w:b/>
-          <w:bCs/>
-          <w:lang w:val="es-419"/>
-        </w:rPr>
-        <w:t>()</w:t>
-      </w:r>
-      <w:r>
-        <w:rPr>
-          <w:lang w:val="es-419"/>
-        </w:rPr>
-        <w:t xml:space="preserve"> en vez de otras funciones como </w:t>
-      </w:r>
-      <w:proofErr w:type="spellStart"/>
-      <w:r>
-        <w:rPr>
-          <w:b/>
-          <w:bCs/>
-          <w:lang w:val="es-419"/>
-        </w:rPr>
-        <w:t>time.process_time</w:t>
-      </w:r>
-      <w:proofErr w:type="spellEnd"/>
-      <w:r>
-        <w:rPr>
-          <w:b/>
-          <w:bCs/>
-          <w:lang w:val="es-419"/>
-        </w:rPr>
-        <w:t>()</w:t>
+        <w:t>time.process_time()</w:t>
       </w:r>
       <w:r>
         <w:rPr>
@@ -4831,10 +4764,28 @@
           <w:lang w:val="es-419"/>
         </w:rPr>
       </w:pPr>
+      <w:r>
+        <w:rPr>
+          <w:lang w:val="es-419"/>
+        </w:rPr>
+        <w:t xml:space="preserve">Porque la función </w:t>
+      </w:r>
+      <w:r>
+        <w:rPr>
+          <w:lang w:val="es-419"/>
+        </w:rPr>
+        <w:t>perf_counter devuelve un valor más exacto que sirve para tiempos más cortos</w:t>
+      </w:r>
+      <w:r>
+        <w:rPr>
+          <w:lang w:val="es-419"/>
+        </w:rPr>
+        <w:t>.</w:t>
+      </w:r>
     </w:p>
     <w:p>
       <w:pPr>
-        <w:pStyle w:val="ListParagraph"/>
+        <w:pStyle w:val="Prrafodelista"/>
         <w:numPr>
           <w:ilvl w:val="0"/>
           <w:numId w:val="13"/>
@@ -4850,29 +4801,33 @@
         </w:rPr>
         <w:t xml:space="preserve">¿Por qué son importantes las funciones </w:t>
       </w:r>
-      <w:proofErr w:type="spellStart"/>
       <w:r>
         <w:rPr>
           <w:b/>
           <w:bCs/>
           <w:lang w:val="es-419"/>
         </w:rPr>
-        <w:t>start</w:t>
-      </w:r>
-      <w:proofErr w:type="spellEnd"/>
+        <w:t>start()</w:t>
+      </w:r>
+      <w:r>
+        <w:rPr>
+          <w:lang w:val="es-419"/>
+        </w:rPr>
+        <w:t xml:space="preserve"> y </w:t>
+      </w:r>
       <w:r>
         <w:rPr>
           <w:b/>
           <w:bCs/>
           <w:lang w:val="es-419"/>
         </w:rPr>
-        <w:t>()</w:t>
+        <w:t>stop()</w:t>
       </w:r>
       <w:r>
         <w:rPr>
           <w:lang w:val="es-419"/>
         </w:rPr>
-        <w:t xml:space="preserve"> y </w:t>
+        <w:t xml:space="preserve"> de la librería </w:t>
       </w:r>
       <w:r>
         <w:rPr>
@@ -4880,24 +4835,8 @@
           <w:bCs/>
           <w:lang w:val="es-419"/>
         </w:rPr>
-        <w:t>stop()</w:t>
-      </w:r>
-      <w:r>
-        <w:rPr>
-          <w:lang w:val="es-419"/>
-        </w:rPr>
-        <w:t xml:space="preserve"> de la librería </w:t>
-      </w:r>
-      <w:proofErr w:type="spellStart"/>
-      <w:r>
-        <w:rPr>
-          <w:b/>
-          <w:bCs/>
-          <w:lang w:val="es-419"/>
-        </w:rPr>
         <w:t>tracemalloc</w:t>
       </w:r>
-      <w:proofErr w:type="spellEnd"/>
       <w:r>
         <w:rPr>
           <w:lang w:val="es-419"/>
@@ -4911,10 +4850,28 @@
           <w:lang w:val="es-419"/>
         </w:rPr>
       </w:pPr>
+      <w:r>
+        <w:rPr>
+          <w:lang w:val="es-419"/>
+        </w:rPr>
+        <w:t>Porque</w:t>
+      </w:r>
+      <w:r>
+        <w:rPr>
+          <w:lang w:val="es-419"/>
+        </w:rPr>
+        <w:t xml:space="preserve"> son las funciones que definen el inicio y el final de la medi</w:t>
+      </w:r>
+      <w:r>
+        <w:rPr>
+          <w:lang w:val="es-419"/>
+        </w:rPr>
+        <w:t>ción de memoria.</w:t>
+      </w:r>
     </w:p>
     <w:p>
       <w:pPr>
-        <w:pStyle w:val="ListParagraph"/>
+        <w:pStyle w:val="Prrafodelista"/>
         <w:numPr>
           <w:ilvl w:val="0"/>
           <w:numId w:val="13"/>
@@ -4965,10 +4922,40 @@
           <w:lang w:val="es-419"/>
         </w:rPr>
       </w:pPr>
+      <w:r>
+        <w:rPr>
+          <w:lang w:val="es-419"/>
+        </w:rPr>
+        <w:t>N</w:t>
+      </w:r>
+      <w:r>
+        <w:rPr>
+          <w:lang w:val="es-419"/>
+        </w:rPr>
+        <w:t>o se puede medir el uso de memoria y el tiempo de ejecución simultáneamente porque las funciones</w:t>
+      </w:r>
+      <w:r>
+        <w:rPr>
+          <w:lang w:val="es-419"/>
+        </w:rPr>
+        <w:t xml:space="preserve"> usadas para hacer estas tareas</w:t>
+      </w:r>
+      <w:r>
+        <w:rPr>
+          <w:lang w:val="es-419"/>
+        </w:rPr>
+        <w:t xml:space="preserve"> utilizan entradas similares</w:t>
+      </w:r>
+      <w:r>
+        <w:rPr>
+          <w:lang w:val="es-419"/>
+        </w:rPr>
+        <w:t>.</w:t>
+      </w:r>
     </w:p>
     <w:p>
       <w:pPr>
-        <w:pStyle w:val="ListParagraph"/>
+        <w:pStyle w:val="Prrafodelista"/>
         <w:numPr>
           <w:ilvl w:val="0"/>
           <w:numId w:val="13"/>
@@ -4994,7 +4981,7 @@
     </w:p>
     <w:p>
       <w:pPr>
-        <w:pStyle w:val="ListParagraph"/>
+        <w:pStyle w:val="Prrafodelista"/>
         <w:numPr>
           <w:ilvl w:val="0"/>
           <w:numId w:val="13"/>
@@ -5016,42 +5003,22 @@
           <w:bCs/>
           <w:lang w:val="es-419"/>
         </w:rPr>
-        <w:t xml:space="preserve">Linear </w:t>
-      </w:r>
-      <w:proofErr w:type="spellStart"/>
+        <w:t>Linear Probing</w:t>
+      </w:r>
+      <w:r>
+        <w:rPr>
+          <w:lang w:val="es-419"/>
+        </w:rPr>
+        <w:t xml:space="preserve"> o </w:t>
+      </w:r>
       <w:r>
         <w:rPr>
           <w:b/>
           <w:bCs/>
           <w:lang w:val="es-419"/>
         </w:rPr>
-        <w:t>Probing</w:t>
-      </w:r>
-      <w:proofErr w:type="spellEnd"/>
-      <w:r>
-        <w:rPr>
-          <w:lang w:val="es-419"/>
-        </w:rPr>
-        <w:t xml:space="preserve"> o </w:t>
-      </w:r>
-      <w:r>
-        <w:rPr>
-          <w:b/>
-          <w:bCs/>
-          <w:lang w:val="es-419"/>
-        </w:rPr>
-        <w:t xml:space="preserve">Separate </w:t>
-      </w:r>
-      <w:proofErr w:type="spellStart"/>
-      <w:r>
-        <w:rPr>
-          <w:b/>
-          <w:bCs/>
-          <w:lang w:val="es-419"/>
-        </w:rPr>
-        <w:t>Chaining</w:t>
-      </w:r>
-      <w:proofErr w:type="spellEnd"/>
+        <w:t>Separate Chaining</w:t>
+      </w:r>
       <w:r>
         <w:rPr>
           <w:lang w:val="es-419"/>
@@ -5068,7 +5035,7 @@
     </w:p>
     <w:p>
       <w:pPr>
-        <w:pStyle w:val="ListParagraph"/>
+        <w:pStyle w:val="Prrafodelista"/>
         <w:numPr>
           <w:ilvl w:val="0"/>
           <w:numId w:val="13"/>
@@ -5082,21 +5049,7 @@
         <w:rPr>
           <w:lang w:val="es-419"/>
         </w:rPr>
-        <w:t>Dado el número de elementos de los archivos del reto (</w:t>
-      </w:r>
-      <w:proofErr w:type="spellStart"/>
-      <w:r>
-        <w:rPr>
-          <w:lang w:val="es-419"/>
-        </w:rPr>
-        <w:t>large</w:t>
-      </w:r>
-      <w:proofErr w:type="spellEnd"/>
-      <w:r>
-        <w:rPr>
-          <w:lang w:val="es-419"/>
-        </w:rPr>
-        <w:t>), ¿Cuál sería el factor de carga para estos índices según su mecanismo de colisión?</w:t>
+        <w:t>Dado el número de elementos de los archivos del reto (large), ¿Cuál sería el factor de carga para estos índices según su mecanismo de colisión?</w:t>
       </w:r>
     </w:p>
     <w:p>
@@ -5108,7 +5061,7 @@
     </w:p>
     <w:p>
       <w:pPr>
-        <w:pStyle w:val="ListParagraph"/>
+        <w:pStyle w:val="Prrafodelista"/>
         <w:numPr>
           <w:ilvl w:val="0"/>
           <w:numId w:val="13"/>
@@ -5136,21 +5089,7 @@
         <w:rPr>
           <w:lang w:val="es-419"/>
         </w:rPr>
-        <w:t xml:space="preserve">al modificar el factor de carga máximo para cargar el catálogo de contenido </w:t>
-      </w:r>
-      <w:proofErr w:type="spellStart"/>
-      <w:r>
-        <w:rPr>
-          <w:lang w:val="es-419"/>
-        </w:rPr>
-        <w:t>Streaming</w:t>
-      </w:r>
-      <w:proofErr w:type="spellEnd"/>
-      <w:r>
-        <w:rPr>
-          <w:lang w:val="es-419"/>
-        </w:rPr>
-        <w:t>?</w:t>
+        <w:t>al modificar el factor de carga máximo para cargar el catálogo de contenido Streaming?</w:t>
       </w:r>
     </w:p>
     <w:p>
@@ -5162,7 +5101,7 @@
     </w:p>
     <w:p>
       <w:pPr>
-        <w:pStyle w:val="ListParagraph"/>
+        <w:pStyle w:val="Prrafodelista"/>
         <w:numPr>
           <w:ilvl w:val="0"/>
           <w:numId w:val="13"/>
@@ -5190,21 +5129,7 @@
         <w:rPr>
           <w:lang w:val="es-419"/>
         </w:rPr>
-        <w:t xml:space="preserve"> al modificar el factor de carga máximo para cargar el catálogo de contenido </w:t>
-      </w:r>
-      <w:proofErr w:type="spellStart"/>
-      <w:r>
-        <w:rPr>
-          <w:lang w:val="es-419"/>
-        </w:rPr>
-        <w:t>Streaming</w:t>
-      </w:r>
-      <w:proofErr w:type="spellEnd"/>
-      <w:r>
-        <w:rPr>
-          <w:lang w:val="es-419"/>
-        </w:rPr>
-        <w:t>?</w:t>
+        <w:t xml:space="preserve"> al modificar el factor de carga máximo para cargar el catálogo de contenido Streaming?</w:t>
       </w:r>
     </w:p>
     <w:p>
@@ -5216,7 +5141,7 @@
     </w:p>
     <w:p>
       <w:pPr>
-        <w:pStyle w:val="ListParagraph"/>
+        <w:pStyle w:val="Prrafodelista"/>
         <w:numPr>
           <w:ilvl w:val="0"/>
           <w:numId w:val="13"/>
@@ -5256,7 +5181,7 @@
     </w:p>
     <w:p>
       <w:pPr>
-        <w:pStyle w:val="ListParagraph"/>
+        <w:pStyle w:val="Prrafodelista"/>
         <w:numPr>
           <w:ilvl w:val="0"/>
           <w:numId w:val="13"/>
@@ -5296,7 +5221,7 @@
     </w:p>
     <w:p>
       <w:pPr>
-        <w:pStyle w:val="ListParagraph"/>
+        <w:pStyle w:val="Prrafodelista"/>
         <w:numPr>
           <w:ilvl w:val="0"/>
           <w:numId w:val="13"/>
@@ -5319,25 +5244,7 @@
           <w:bCs/>
           <w:lang w:val="es-419"/>
         </w:rPr>
-        <w:t>índice géneros de contenido (“</w:t>
-      </w:r>
-      <w:proofErr w:type="spellStart"/>
-      <w:r>
-        <w:rPr>
-          <w:b/>
-          <w:bCs/>
-          <w:lang w:val="es-419"/>
-        </w:rPr>
-        <w:t>listed_in</w:t>
-      </w:r>
-      <w:proofErr w:type="spellEnd"/>
-      <w:r>
-        <w:rPr>
-          <w:b/>
-          <w:bCs/>
-          <w:lang w:val="es-419"/>
-        </w:rPr>
-        <w:t>”)</w:t>
+        <w:t>índice géneros de contenido (“listed_in”)</w:t>
       </w:r>
       <w:r>
         <w:rPr>
@@ -5348,7 +5255,7 @@
     </w:p>
     <w:p>
       <w:pPr>
-        <w:pStyle w:val="ListParagraph"/>
+        <w:pStyle w:val="Prrafodelista"/>
         <w:rPr>
           <w:rFonts w:ascii="Dax-Regular" w:hAnsi="Dax-Regular"/>
           <w:lang w:val="es-419"/>
@@ -7165,11 +7072,11 @@
       <w:noProof/>
     </w:rPr>
   </w:style>
-  <w:style w:type="paragraph" w:styleId="Heading1">
+  <w:style w:type="paragraph" w:styleId="Ttulo1">
     <w:name w:val="heading 1"/>
     <w:basedOn w:val="Normal"/>
     <w:next w:val="Normal"/>
-    <w:link w:val="Heading1Char"/>
+    <w:link w:val="Ttulo1Car"/>
     <w:uiPriority w:val="9"/>
     <w:qFormat/>
     <w:rsid w:val="003C0715"/>
@@ -7186,11 +7093,11 @@
       <w:szCs w:val="32"/>
     </w:rPr>
   </w:style>
-  <w:style w:type="paragraph" w:styleId="Heading2">
+  <w:style w:type="paragraph" w:styleId="Ttulo2">
     <w:name w:val="heading 2"/>
     <w:basedOn w:val="Normal"/>
     <w:next w:val="Normal"/>
-    <w:link w:val="Heading2Char"/>
+    <w:link w:val="Ttulo2Car"/>
     <w:uiPriority w:val="9"/>
     <w:unhideWhenUsed/>
     <w:qFormat/>
@@ -7208,13 +7115,13 @@
       <w:szCs w:val="26"/>
     </w:rPr>
   </w:style>
-  <w:style w:type="character" w:default="1" w:styleId="DefaultParagraphFont">
+  <w:style w:type="character" w:default="1" w:styleId="Fuentedeprrafopredeter">
     <w:name w:val="Default Paragraph Font"/>
     <w:uiPriority w:val="1"/>
     <w:semiHidden/>
     <w:unhideWhenUsed/>
   </w:style>
-  <w:style w:type="table" w:default="1" w:styleId="TableNormal">
+  <w:style w:type="table" w:default="1" w:styleId="Tablanormal">
     <w:name w:val="Normal Table"/>
     <w:uiPriority w:val="99"/>
     <w:semiHidden/>
@@ -7229,17 +7136,17 @@
       </w:tblCellMar>
     </w:tblPr>
   </w:style>
-  <w:style w:type="numbering" w:default="1" w:styleId="NoList">
+  <w:style w:type="numbering" w:default="1" w:styleId="Sinlista">
     <w:name w:val="No List"/>
     <w:uiPriority w:val="99"/>
     <w:semiHidden/>
     <w:unhideWhenUsed/>
   </w:style>
-  <w:style w:type="paragraph" w:styleId="Title">
+  <w:style w:type="paragraph" w:styleId="Ttulo">
     <w:name w:val="Title"/>
     <w:basedOn w:val="Normal"/>
     <w:next w:val="Normal"/>
-    <w:link w:val="TitleChar"/>
+    <w:link w:val="TtuloCar"/>
     <w:uiPriority w:val="10"/>
     <w:qFormat/>
     <w:rsid w:val="00BA3B38"/>
@@ -7255,10 +7162,10 @@
       <w:szCs w:val="56"/>
     </w:rPr>
   </w:style>
-  <w:style w:type="character" w:customStyle="1" w:styleId="TitleChar">
-    <w:name w:val="Title Char"/>
-    <w:basedOn w:val="DefaultParagraphFont"/>
-    <w:link w:val="Title"/>
+  <w:style w:type="character" w:customStyle="1" w:styleId="TtuloCar">
+    <w:name w:val="Título Car"/>
+    <w:basedOn w:val="Fuentedeprrafopredeter"/>
+    <w:link w:val="Ttulo"/>
     <w:uiPriority w:val="10"/>
     <w:rsid w:val="00BA3B38"/>
     <w:rPr>
@@ -7270,7 +7177,7 @@
       <w:szCs w:val="56"/>
     </w:rPr>
   </w:style>
-  <w:style w:type="paragraph" w:styleId="ListParagraph">
+  <w:style w:type="paragraph" w:styleId="Prrafodelista">
     <w:name w:val="List Paragraph"/>
     <w:basedOn w:val="Normal"/>
     <w:uiPriority w:val="34"/>
@@ -7284,9 +7191,9 @@
       <w:noProof w:val="0"/>
     </w:rPr>
   </w:style>
-  <w:style w:type="character" w:styleId="CommentReference">
+  <w:style w:type="character" w:styleId="Refdecomentario">
     <w:name w:val="annotation reference"/>
-    <w:basedOn w:val="DefaultParagraphFont"/>
+    <w:basedOn w:val="Fuentedeprrafopredeter"/>
     <w:uiPriority w:val="99"/>
     <w:semiHidden/>
     <w:unhideWhenUsed/>
@@ -7296,10 +7203,10 @@
       <w:szCs w:val="16"/>
     </w:rPr>
   </w:style>
-  <w:style w:type="paragraph" w:styleId="CommentText">
+  <w:style w:type="paragraph" w:styleId="Textocomentario">
     <w:name w:val="annotation text"/>
     <w:basedOn w:val="Normal"/>
-    <w:link w:val="CommentTextChar"/>
+    <w:link w:val="TextocomentarioCar"/>
     <w:uiPriority w:val="99"/>
     <w:semiHidden/>
     <w:unhideWhenUsed/>
@@ -7313,10 +7220,10 @@
       <w:szCs w:val="20"/>
     </w:rPr>
   </w:style>
-  <w:style w:type="character" w:customStyle="1" w:styleId="CommentTextChar">
-    <w:name w:val="Comment Text Char"/>
-    <w:basedOn w:val="DefaultParagraphFont"/>
-    <w:link w:val="CommentText"/>
+  <w:style w:type="character" w:customStyle="1" w:styleId="TextocomentarioCar">
+    <w:name w:val="Texto comentario Car"/>
+    <w:basedOn w:val="Fuentedeprrafopredeter"/>
+    <w:link w:val="Textocomentario"/>
     <w:uiPriority w:val="99"/>
     <w:semiHidden/>
     <w:rsid w:val="00A442AC"/>
@@ -7325,7 +7232,7 @@
       <w:szCs w:val="20"/>
     </w:rPr>
   </w:style>
-  <w:style w:type="paragraph" w:styleId="Caption">
+  <w:style w:type="paragraph" w:styleId="Descripcin">
     <w:name w:val="caption"/>
     <w:basedOn w:val="Normal"/>
     <w:next w:val="Normal"/>
@@ -7345,9 +7252,9 @@
       <w:szCs w:val="18"/>
     </w:rPr>
   </w:style>
-  <w:style w:type="table" w:styleId="GridTable2">
+  <w:style w:type="table" w:styleId="Tabladecuadrcula2">
     <w:name w:val="Grid Table 2"/>
-    <w:basedOn w:val="TableNormal"/>
+    <w:basedOn w:val="Tablanormal"/>
     <w:uiPriority w:val="47"/>
     <w:rsid w:val="00076EA8"/>
     <w:pPr>
@@ -7420,10 +7327,10 @@
       </w:tcPr>
     </w:tblStylePr>
   </w:style>
-  <w:style w:type="character" w:customStyle="1" w:styleId="Heading1Char">
-    <w:name w:val="Heading 1 Char"/>
-    <w:basedOn w:val="DefaultParagraphFont"/>
-    <w:link w:val="Heading1"/>
+  <w:style w:type="character" w:customStyle="1" w:styleId="Ttulo1Car">
+    <w:name w:val="Título 1 Car"/>
+    <w:basedOn w:val="Fuentedeprrafopredeter"/>
+    <w:link w:val="Ttulo1"/>
     <w:uiPriority w:val="9"/>
     <w:rsid w:val="003C0715"/>
     <w:rPr>
@@ -7434,10 +7341,10 @@
       <w:szCs w:val="32"/>
     </w:rPr>
   </w:style>
-  <w:style w:type="character" w:customStyle="1" w:styleId="Heading2Char">
-    <w:name w:val="Heading 2 Char"/>
-    <w:basedOn w:val="DefaultParagraphFont"/>
-    <w:link w:val="Heading2"/>
+  <w:style w:type="character" w:customStyle="1" w:styleId="Ttulo2Car">
+    <w:name w:val="Título 2 Car"/>
+    <w:basedOn w:val="Fuentedeprrafopredeter"/>
+    <w:link w:val="Ttulo2"/>
     <w:uiPriority w:val="9"/>
     <w:rsid w:val="003C0715"/>
     <w:rPr>
@@ -7448,10 +7355,10 @@
       <w:szCs w:val="26"/>
     </w:rPr>
   </w:style>
-  <w:style w:type="paragraph" w:styleId="Header">
+  <w:style w:type="paragraph" w:styleId="Encabezado">
     <w:name w:val="header"/>
     <w:basedOn w:val="Normal"/>
-    <w:link w:val="HeaderChar"/>
+    <w:link w:val="EncabezadoCar"/>
     <w:uiPriority w:val="99"/>
     <w:unhideWhenUsed/>
     <w:rsid w:val="00D3538F"/>
@@ -7463,20 +7370,20 @@
       <w:spacing w:after="0" w:line="240" w:lineRule="auto"/>
     </w:pPr>
   </w:style>
-  <w:style w:type="character" w:customStyle="1" w:styleId="HeaderChar">
-    <w:name w:val="Header Char"/>
-    <w:basedOn w:val="DefaultParagraphFont"/>
-    <w:link w:val="Header"/>
+  <w:style w:type="character" w:customStyle="1" w:styleId="EncabezadoCar">
+    <w:name w:val="Encabezado Car"/>
+    <w:basedOn w:val="Fuentedeprrafopredeter"/>
+    <w:link w:val="Encabezado"/>
     <w:uiPriority w:val="99"/>
     <w:rsid w:val="00D3538F"/>
     <w:rPr>
       <w:noProof/>
     </w:rPr>
   </w:style>
-  <w:style w:type="paragraph" w:styleId="Footer">
+  <w:style w:type="paragraph" w:styleId="Piedepgina">
     <w:name w:val="footer"/>
     <w:basedOn w:val="Normal"/>
-    <w:link w:val="FooterChar"/>
+    <w:link w:val="PiedepginaCar"/>
     <w:uiPriority w:val="99"/>
     <w:unhideWhenUsed/>
     <w:rsid w:val="00D3538F"/>
@@ -7488,10 +7395,10 @@
       <w:spacing w:after="0" w:line="240" w:lineRule="auto"/>
     </w:pPr>
   </w:style>
-  <w:style w:type="character" w:customStyle="1" w:styleId="FooterChar">
-    <w:name w:val="Footer Char"/>
-    <w:basedOn w:val="DefaultParagraphFont"/>
-    <w:link w:val="Footer"/>
+  <w:style w:type="character" w:customStyle="1" w:styleId="PiedepginaCar">
+    <w:name w:val="Pie de página Car"/>
+    <w:basedOn w:val="Fuentedeprrafopredeter"/>
+    <w:link w:val="Piedepgina"/>
     <w:uiPriority w:val="99"/>
     <w:rsid w:val="00D3538F"/>
     <w:rPr>
@@ -7797,12 +7704,14 @@
 </file>
 
 <file path=customXml/item1.xml><?xml version="1.0" encoding="utf-8"?>
-<?mso-contentType ?>
-<FormTemplates xmlns="http://schemas.microsoft.com/sharepoint/v3/contenttype/forms">
-  <Display>DocumentLibraryForm</Display>
-  <Edit>DocumentLibraryForm</Edit>
-  <New>DocumentLibraryForm</New>
-</FormTemplates>
+<p:properties xmlns:p="http://schemas.microsoft.com/office/2006/metadata/properties" xmlns:xsi="http://www.w3.org/2001/XMLSchema-instance" xmlns:pc="http://schemas.microsoft.com/office/infopath/2007/PartnerControls">
+  <documentManagement>
+    <TaxCatchAll xmlns="85e30bcc-d76c-4413-8e4d-2dce22fb0743" xsi:nil="true"/>
+    <lcf76f155ced4ddcb4097134ff3c332f xmlns="164883f8-7691-4ecf-b54a-664c0d0edefe">
+      <Terms xmlns="http://schemas.microsoft.com/office/infopath/2007/PartnerControls"/>
+    </lcf76f155ced4ddcb4097134ff3c332f>
+  </documentManagement>
+</p:properties>
 </file>
 
 <file path=customXml/item2.xml><?xml version="1.0" encoding="utf-8"?>
@@ -8043,20 +7952,21 @@
 </file>
 
 <file path=customXml/item3.xml><?xml version="1.0" encoding="utf-8"?>
-<p:properties xmlns:p="http://schemas.microsoft.com/office/2006/metadata/properties" xmlns:xsi="http://www.w3.org/2001/XMLSchema-instance" xmlns:pc="http://schemas.microsoft.com/office/infopath/2007/PartnerControls">
-  <documentManagement>
-    <TaxCatchAll xmlns="85e30bcc-d76c-4413-8e4d-2dce22fb0743" xsi:nil="true"/>
-    <lcf76f155ced4ddcb4097134ff3c332f xmlns="164883f8-7691-4ecf-b54a-664c0d0edefe">
-      <Terms xmlns="http://schemas.microsoft.com/office/infopath/2007/PartnerControls"/>
-    </lcf76f155ced4ddcb4097134ff3c332f>
-  </documentManagement>
-</p:properties>
+<?mso-contentType ?>
+<FormTemplates xmlns="http://schemas.microsoft.com/sharepoint/v3/contenttype/forms">
+  <Display>DocumentLibraryForm</Display>
+  <Edit>DocumentLibraryForm</Edit>
+  <New>DocumentLibraryForm</New>
+</FormTemplates>
 </file>
 
 <file path=customXml/itemProps1.xml><?xml version="1.0" encoding="utf-8"?>
-<ds:datastoreItem xmlns:ds="http://schemas.openxmlformats.org/officeDocument/2006/customXml" ds:itemID="{1F59EA8B-1FA8-40D2-A8B0-61B9CE1E4579}">
+<ds:datastoreItem xmlns:ds="http://schemas.openxmlformats.org/officeDocument/2006/customXml" ds:itemID="{8542EACB-7939-45C8-99C3-B6897CA7A7EF}">
   <ds:schemaRefs>
-    <ds:schemaRef ds:uri="http://schemas.microsoft.com/sharepoint/v3/contenttype/forms"/>
+    <ds:schemaRef ds:uri="http://schemas.microsoft.com/office/2006/metadata/properties"/>
+    <ds:schemaRef ds:uri="http://schemas.microsoft.com/office/infopath/2007/PartnerControls"/>
+    <ds:schemaRef ds:uri="85e30bcc-d76c-4413-8e4d-2dce22fb0743"/>
+    <ds:schemaRef ds:uri="164883f8-7691-4ecf-b54a-664c0d0edefe"/>
   </ds:schemaRefs>
 </ds:datastoreItem>
 </file>
@@ -8081,12 +7991,9 @@
 </file>
 
 <file path=customXml/itemProps3.xml><?xml version="1.0" encoding="utf-8"?>
-<ds:datastoreItem xmlns:ds="http://schemas.openxmlformats.org/officeDocument/2006/customXml" ds:itemID="{8542EACB-7939-45C8-99C3-B6897CA7A7EF}">
+<ds:datastoreItem xmlns:ds="http://schemas.openxmlformats.org/officeDocument/2006/customXml" ds:itemID="{1F59EA8B-1FA8-40D2-A8B0-61B9CE1E4579}">
   <ds:schemaRefs>
-    <ds:schemaRef ds:uri="http://schemas.microsoft.com/office/2006/metadata/properties"/>
-    <ds:schemaRef ds:uri="http://schemas.microsoft.com/office/infopath/2007/PartnerControls"/>
-    <ds:schemaRef ds:uri="85e30bcc-d76c-4413-8e4d-2dce22fb0743"/>
-    <ds:schemaRef ds:uri="164883f8-7691-4ecf-b54a-664c0d0edefe"/>
+    <ds:schemaRef ds:uri="http://schemas.microsoft.com/sharepoint/v3/contenttype/forms"/>
   </ds:schemaRefs>
 </ds:datastoreItem>
 </file>
</xml_diff>